<commit_message>
Update SRS, Screen and Testcases add
</commit_message>
<xml_diff>
--- a/Documents/SDP_JMP_4_Interactive Simulation Of Various Data Structures And Algorithms_SRS.docx
+++ b/Documents/SDP_JMP_4_Interactive Simulation Of Various Data Structures And Algorithms_SRS.docx
@@ -1,6 +1,6 @@
 
 <file path=word/document.xml><?xml version="1.0" encoding="utf-8"?>
-<w:document xmlns:wpc="http://schemas.microsoft.com/office/word/2010/wordprocessingCanvas" xmlns:cx="http://schemas.microsoft.com/office/drawing/2014/chartex" xmlns:cx1="http://schemas.microsoft.com/office/drawing/2015/9/8/chartex" xmlns:cx2="http://schemas.microsoft.com/office/drawing/2015/10/21/chartex" xmlns:cx3="http://schemas.microsoft.com/office/drawing/2016/5/9/chartex" xmlns:cx4="http://schemas.microsoft.com/office/drawing/2016/5/10/chartex" xmlns:cx5="http://schemas.microsoft.com/office/drawing/2016/5/11/chartex" xmlns:cx6="http://schemas.microsoft.com/office/drawing/2016/5/12/chartex" xmlns:cx7="http://schemas.microsoft.com/office/drawing/2016/5/13/chartex" xmlns:cx8="http://schemas.microsoft.com/office/drawing/2016/5/14/chartex" xmlns:mc="http://schemas.openxmlformats.org/markup-compatibility/2006" xmlns:aink="http://schemas.microsoft.com/office/drawing/2016/ink" xmlns:am3d="http://schemas.microsoft.com/office/drawing/2017/model3d" xmlns:o="urn:schemas-microsoft-com:office:office" xmlns:r="http://schemas.openxmlformats.org/officeDocument/2006/relationships" xmlns:m="http://schemas.openxmlformats.org/officeDocument/2006/math" xmlns:v="urn:schemas-microsoft-com:vml" xmlns:wp14="http://schemas.microsoft.com/office/word/2010/wordprocessingDrawing" xmlns:wp="http://schemas.openxmlformats.org/drawingml/2006/wordprocessingDrawing" xmlns:w10="urn:schemas-microsoft-com:office:word" xmlns:w="http://schemas.openxmlformats.org/wordprocessingml/2006/main" xmlns:w14="http://schemas.microsoft.com/office/word/2010/wordml" xmlns:w15="http://schemas.microsoft.com/office/word/2012/wordml" xmlns:w16cex="http://schemas.microsoft.com/office/word/2018/wordml/cex" xmlns:w16cid="http://schemas.microsoft.com/office/word/2016/wordml/cid" xmlns:w16="http://schemas.microsoft.com/office/word/2018/wordml" xmlns:w16se="http://schemas.microsoft.com/office/word/2015/wordml/symex" xmlns:wpg="http://schemas.microsoft.com/office/word/2010/wordprocessingGroup" xmlns:wpi="http://schemas.microsoft.com/office/word/2010/wordprocessingInk" xmlns:wne="http://schemas.microsoft.com/office/word/2006/wordml" xmlns:wps="http://schemas.microsoft.com/office/word/2010/wordprocessingShape" mc:Ignorable="w14 w15 w16se w16cid w16 w16cex wp14">
+<w:document xmlns:wpc="http://schemas.microsoft.com/office/word/2010/wordprocessingCanvas" xmlns:cx="http://schemas.microsoft.com/office/drawing/2014/chartex" xmlns:mc="http://schemas.openxmlformats.org/markup-compatibility/2006" xmlns:o="urn:schemas-microsoft-com:office:office" xmlns:r="http://schemas.openxmlformats.org/officeDocument/2006/relationships" xmlns:m="http://schemas.openxmlformats.org/officeDocument/2006/math" xmlns:v="urn:schemas-microsoft-com:vml" xmlns:wp14="http://schemas.microsoft.com/office/word/2010/wordprocessingDrawing" xmlns:wp="http://schemas.openxmlformats.org/drawingml/2006/wordprocessingDrawing" xmlns:w10="urn:schemas-microsoft-com:office:word" xmlns:w="http://schemas.openxmlformats.org/wordprocessingml/2006/main" xmlns:w14="http://schemas.microsoft.com/office/word/2010/wordml" xmlns:w15="http://schemas.microsoft.com/office/word/2012/wordml" xmlns:w16se="http://schemas.microsoft.com/office/word/2015/wordml/symex" xmlns:wpg="http://schemas.microsoft.com/office/word/2010/wordprocessingGroup" xmlns:wpi="http://schemas.microsoft.com/office/word/2010/wordprocessingInk" xmlns:wne="http://schemas.microsoft.com/office/word/2006/wordml" xmlns:wps="http://schemas.microsoft.com/office/word/2010/wordprocessingShape" mc:Ignorable="w14 w15 w16se wp14">
   <w:body>
     <w:p>
       <w:pPr>
@@ -218,19 +218,11 @@
           <w:sz w:val="40"/>
         </w:rPr>
       </w:pPr>
-      <w:proofErr w:type="spellStart"/>
       <w:r>
         <w:rPr>
           <w:sz w:val="40"/>
         </w:rPr>
-        <w:t>Dharmsinh</w:t>
-      </w:r>
-      <w:proofErr w:type="spellEnd"/>
-      <w:r>
-        <w:rPr>
-          <w:sz w:val="40"/>
-        </w:rPr>
-        <w:t xml:space="preserve"> Desai University</w:t>
+        <w:t>Dharmsinh Desai University</w:t>
       </w:r>
     </w:p>
     <w:p>
@@ -259,6 +251,12 @@
     </w:p>
     <w:sdt>
       <w:sdtPr>
+        <w:rPr>
+          <w:rFonts w:asciiTheme="minorHAnsi" w:eastAsiaTheme="minorEastAsia" w:hAnsiTheme="minorHAnsi" w:cstheme="minorBidi"/>
+          <w:color w:val="auto"/>
+          <w:sz w:val="22"/>
+          <w:szCs w:val="22"/>
+        </w:rPr>
         <w:id w:val="-143207138"/>
         <w:docPartObj>
           <w:docPartGallery w:val="Table of Contents"/>
@@ -267,13 +265,9 @@
       </w:sdtPr>
       <w:sdtEndPr>
         <w:rPr>
-          <w:rFonts w:asciiTheme="minorHAnsi" w:eastAsiaTheme="minorEastAsia" w:hAnsiTheme="minorHAnsi" w:cstheme="minorBidi"/>
           <w:b/>
           <w:bCs/>
           <w:noProof/>
-          <w:color w:val="auto"/>
-          <w:sz w:val="22"/>
-          <w:szCs w:val="22"/>
         </w:rPr>
       </w:sdtEndPr>
       <w:sdtContent>
@@ -1869,10 +1863,6 @@
         <w:p>
           <w:pPr>
             <w:pStyle w:val="TOC3"/>
-            <w:tabs>
-              <w:tab w:val="left" w:pos="1320"/>
-              <w:tab w:val="right" w:leader="dot" w:pos="9016"/>
-            </w:tabs>
             <w:rPr>
               <w:noProof/>
               <w:lang w:val="en-IN" w:eastAsia="en-IN"/>
@@ -1955,10 +1945,6 @@
         <w:p>
           <w:pPr>
             <w:pStyle w:val="TOC3"/>
-            <w:tabs>
-              <w:tab w:val="left" w:pos="1320"/>
-              <w:tab w:val="right" w:leader="dot" w:pos="9016"/>
-            </w:tabs>
             <w:rPr>
               <w:noProof/>
               <w:lang w:val="en-IN" w:eastAsia="en-IN"/>
@@ -2043,10 +2029,6 @@
         <w:p>
           <w:pPr>
             <w:pStyle w:val="TOC3"/>
-            <w:tabs>
-              <w:tab w:val="left" w:pos="1320"/>
-              <w:tab w:val="right" w:leader="dot" w:pos="9016"/>
-            </w:tabs>
             <w:rPr>
               <w:noProof/>
               <w:lang w:val="en-IN" w:eastAsia="en-IN"/>
@@ -2129,10 +2111,6 @@
         <w:p>
           <w:pPr>
             <w:pStyle w:val="TOC3"/>
-            <w:tabs>
-              <w:tab w:val="left" w:pos="1320"/>
-              <w:tab w:val="right" w:leader="dot" w:pos="9016"/>
-            </w:tabs>
             <w:rPr>
               <w:noProof/>
               <w:lang w:val="en-IN" w:eastAsia="en-IN"/>
@@ -2304,10 +2282,6 @@
         <w:p>
           <w:pPr>
             <w:pStyle w:val="TOC3"/>
-            <w:tabs>
-              <w:tab w:val="left" w:pos="1320"/>
-              <w:tab w:val="right" w:leader="dot" w:pos="9016"/>
-            </w:tabs>
             <w:rPr>
               <w:noProof/>
               <w:lang w:val="en-IN" w:eastAsia="en-IN"/>
@@ -2390,10 +2364,6 @@
         <w:p>
           <w:pPr>
             <w:pStyle w:val="TOC3"/>
-            <w:tabs>
-              <w:tab w:val="left" w:pos="1320"/>
-              <w:tab w:val="right" w:leader="dot" w:pos="9016"/>
-            </w:tabs>
             <w:rPr>
               <w:noProof/>
               <w:lang w:val="en-IN" w:eastAsia="en-IN"/>
@@ -2476,10 +2446,6 @@
         <w:p>
           <w:pPr>
             <w:pStyle w:val="TOC3"/>
-            <w:tabs>
-              <w:tab w:val="left" w:pos="1320"/>
-              <w:tab w:val="right" w:leader="dot" w:pos="9016"/>
-            </w:tabs>
             <w:rPr>
               <w:noProof/>
               <w:lang w:val="en-IN" w:eastAsia="en-IN"/>
@@ -2562,10 +2528,6 @@
         <w:p>
           <w:pPr>
             <w:pStyle w:val="TOC3"/>
-            <w:tabs>
-              <w:tab w:val="left" w:pos="1320"/>
-              <w:tab w:val="right" w:leader="dot" w:pos="9016"/>
-            </w:tabs>
             <w:rPr>
               <w:noProof/>
               <w:lang w:val="en-IN" w:eastAsia="en-IN"/>
@@ -2737,10 +2699,6 @@
         <w:p>
           <w:pPr>
             <w:pStyle w:val="TOC3"/>
-            <w:tabs>
-              <w:tab w:val="left" w:pos="1320"/>
-              <w:tab w:val="right" w:leader="dot" w:pos="9016"/>
-            </w:tabs>
             <w:rPr>
               <w:noProof/>
               <w:lang w:val="en-IN" w:eastAsia="en-IN"/>
@@ -2823,10 +2781,6 @@
         <w:p>
           <w:pPr>
             <w:pStyle w:val="TOC3"/>
-            <w:tabs>
-              <w:tab w:val="left" w:pos="1320"/>
-              <w:tab w:val="right" w:leader="dot" w:pos="9016"/>
-            </w:tabs>
             <w:rPr>
               <w:noProof/>
               <w:lang w:val="en-IN" w:eastAsia="en-IN"/>
@@ -2909,10 +2863,6 @@
         <w:p>
           <w:pPr>
             <w:pStyle w:val="TOC3"/>
-            <w:tabs>
-              <w:tab w:val="left" w:pos="1320"/>
-              <w:tab w:val="right" w:leader="dot" w:pos="9016"/>
-            </w:tabs>
             <w:rPr>
               <w:noProof/>
               <w:lang w:val="en-IN" w:eastAsia="en-IN"/>
@@ -3082,10 +3032,6 @@
         <w:p>
           <w:pPr>
             <w:pStyle w:val="TOC3"/>
-            <w:tabs>
-              <w:tab w:val="left" w:pos="1320"/>
-              <w:tab w:val="right" w:leader="dot" w:pos="9016"/>
-            </w:tabs>
             <w:rPr>
               <w:noProof/>
               <w:lang w:val="en-IN" w:eastAsia="en-IN"/>
@@ -3166,10 +3112,6 @@
         <w:p>
           <w:pPr>
             <w:pStyle w:val="TOC3"/>
-            <w:tabs>
-              <w:tab w:val="left" w:pos="1320"/>
-              <w:tab w:val="right" w:leader="dot" w:pos="9016"/>
-            </w:tabs>
             <w:rPr>
               <w:noProof/>
               <w:lang w:val="en-IN" w:eastAsia="en-IN"/>
@@ -3250,10 +3192,6 @@
         <w:p>
           <w:pPr>
             <w:pStyle w:val="TOC3"/>
-            <w:tabs>
-              <w:tab w:val="left" w:pos="1320"/>
-              <w:tab w:val="right" w:leader="dot" w:pos="9016"/>
-            </w:tabs>
             <w:rPr>
               <w:noProof/>
               <w:lang w:val="en-IN" w:eastAsia="en-IN"/>
@@ -3421,10 +3359,6 @@
         <w:p>
           <w:pPr>
             <w:pStyle w:val="TOC3"/>
-            <w:tabs>
-              <w:tab w:val="left" w:pos="1320"/>
-              <w:tab w:val="right" w:leader="dot" w:pos="9016"/>
-            </w:tabs>
             <w:rPr>
               <w:noProof/>
               <w:lang w:val="en-IN" w:eastAsia="en-IN"/>
@@ -3505,10 +3439,6 @@
         <w:p>
           <w:pPr>
             <w:pStyle w:val="TOC3"/>
-            <w:tabs>
-              <w:tab w:val="left" w:pos="1320"/>
-              <w:tab w:val="right" w:leader="dot" w:pos="9016"/>
-            </w:tabs>
             <w:rPr>
               <w:noProof/>
               <w:lang w:val="en-IN" w:eastAsia="en-IN"/>
@@ -4394,6 +4324,94 @@
                 <w:rFonts w:ascii="Arial" w:hAnsi="Arial" w:cs="Arial"/>
               </w:rPr>
             </w:pPr>
+            <w:r>
+              <w:rPr>
+                <w:rFonts w:ascii="Arial" w:hAnsi="Arial" w:cs="Arial"/>
+              </w:rPr>
+              <w:t>3</w:t>
+            </w:r>
+          </w:p>
+        </w:tc>
+        <w:tc>
+          <w:tcPr>
+            <w:tcW w:w="2254" w:type="dxa"/>
+          </w:tcPr>
+          <w:p>
+            <w:pPr>
+              <w:pStyle w:val="ListParagraph"/>
+              <w:ind w:left="0"/>
+              <w:rPr>
+                <w:rFonts w:ascii="Arial" w:hAnsi="Arial" w:cs="Arial"/>
+              </w:rPr>
+            </w:pPr>
+            <w:r>
+              <w:rPr>
+                <w:rFonts w:ascii="Arial" w:hAnsi="Arial" w:cs="Arial"/>
+              </w:rPr>
+              <w:t>21/01/2021</w:t>
+            </w:r>
+          </w:p>
+        </w:tc>
+        <w:tc>
+          <w:tcPr>
+            <w:tcW w:w="2254" w:type="dxa"/>
+          </w:tcPr>
+          <w:p>
+            <w:pPr>
+              <w:pStyle w:val="ListParagraph"/>
+              <w:ind w:left="0"/>
+              <w:rPr>
+                <w:rFonts w:ascii="Arial" w:hAnsi="Arial" w:cs="Arial"/>
+              </w:rPr>
+            </w:pPr>
+            <w:r>
+              <w:rPr>
+                <w:rFonts w:ascii="Arial" w:hAnsi="Arial" w:cs="Arial"/>
+              </w:rPr>
+              <w:t xml:space="preserve">Selection of algorithm updated, </w:t>
+            </w:r>
+            <w:r>
+              <w:rPr>
+                <w:rFonts w:ascii="Arial" w:hAnsi="Arial" w:cs="Arial"/>
+              </w:rPr>
+              <w:t>Reset Simulation functionality added</w:t>
+            </w:r>
+          </w:p>
+        </w:tc>
+        <w:tc>
+          <w:tcPr>
+            <w:tcW w:w="2254" w:type="dxa"/>
+          </w:tcPr>
+          <w:p>
+            <w:pPr>
+              <w:pStyle w:val="ListParagraph"/>
+              <w:ind w:left="0"/>
+              <w:rPr>
+                <w:rFonts w:ascii="Arial" w:hAnsi="Arial" w:cs="Arial"/>
+              </w:rPr>
+            </w:pPr>
+            <w:r>
+              <w:rPr>
+                <w:rFonts w:ascii="Arial" w:hAnsi="Arial" w:cs="Arial"/>
+              </w:rPr>
+              <w:t>Yash Amethiya</w:t>
+            </w:r>
+          </w:p>
+        </w:tc>
+      </w:tr>
+      <w:tr>
+        <w:tc>
+          <w:tcPr>
+            <w:tcW w:w="2254" w:type="dxa"/>
+          </w:tcPr>
+          <w:p>
+            <w:pPr>
+              <w:pStyle w:val="ListParagraph"/>
+              <w:ind w:left="0"/>
+              <w:rPr>
+                <w:rFonts w:ascii="Arial" w:hAnsi="Arial" w:cs="Arial"/>
+              </w:rPr>
+            </w:pPr>
           </w:p>
         </w:tc>
         <w:tc>
@@ -4497,64 +4515,6 @@
           </w:p>
         </w:tc>
       </w:tr>
-      <w:tr>
-        <w:tc>
-          <w:tcPr>
-            <w:tcW w:w="2254" w:type="dxa"/>
-          </w:tcPr>
-          <w:p>
-            <w:pPr>
-              <w:pStyle w:val="ListParagraph"/>
-              <w:ind w:left="0"/>
-              <w:rPr>
-                <w:rFonts w:ascii="Arial" w:hAnsi="Arial" w:cs="Arial"/>
-              </w:rPr>
-            </w:pPr>
-          </w:p>
-        </w:tc>
-        <w:tc>
-          <w:tcPr>
-            <w:tcW w:w="2254" w:type="dxa"/>
-          </w:tcPr>
-          <w:p>
-            <w:pPr>
-              <w:pStyle w:val="ListParagraph"/>
-              <w:ind w:left="0"/>
-              <w:rPr>
-                <w:rFonts w:ascii="Arial" w:hAnsi="Arial" w:cs="Arial"/>
-              </w:rPr>
-            </w:pPr>
-          </w:p>
-        </w:tc>
-        <w:tc>
-          <w:tcPr>
-            <w:tcW w:w="2254" w:type="dxa"/>
-          </w:tcPr>
-          <w:p>
-            <w:pPr>
-              <w:pStyle w:val="ListParagraph"/>
-              <w:ind w:left="0"/>
-              <w:rPr>
-                <w:rFonts w:ascii="Arial" w:hAnsi="Arial" w:cs="Arial"/>
-              </w:rPr>
-            </w:pPr>
-          </w:p>
-        </w:tc>
-        <w:tc>
-          <w:tcPr>
-            <w:tcW w:w="2254" w:type="dxa"/>
-          </w:tcPr>
-          <w:p>
-            <w:pPr>
-              <w:pStyle w:val="ListParagraph"/>
-              <w:ind w:left="0"/>
-              <w:rPr>
-                <w:rFonts w:ascii="Arial" w:hAnsi="Arial" w:cs="Arial"/>
-              </w:rPr>
-            </w:pPr>
-          </w:p>
-        </w:tc>
-      </w:tr>
     </w:tbl>
     <w:p>
       <w:pPr>
@@ -6837,7 +6797,19 @@
         <w:rPr>
           <w:rFonts w:ascii="Arial" w:hAnsi="Arial" w:cs="Arial"/>
         </w:rPr>
-        <w:t>Output: Acknowledgement message.</w:t>
+        <w:t>Output: Acknowledgement message</w:t>
+      </w:r>
+      <w:r>
+        <w:rPr>
+          <w:rFonts w:ascii="Arial" w:hAnsi="Arial" w:cs="Arial"/>
+        </w:rPr>
+        <w:t xml:space="preserve"> and redirect to particular sorting algorithm page</w:t>
+      </w:r>
+      <w:r>
+        <w:rPr>
+          <w:rFonts w:ascii="Arial" w:hAnsi="Arial" w:cs="Arial"/>
+        </w:rPr>
+        <w:t>.</w:t>
       </w:r>
     </w:p>
     <w:p>
@@ -6961,10 +6933,26 @@
           <w:rFonts w:cs="Arial"/>
           <w:sz w:val="22"/>
         </w:rPr>
-        <w:t>Remove element from data structure</w:t>
+        <w:t xml:space="preserve">Remove element from </w:t>
       </w:r>
       <w:bookmarkEnd w:id="81"/>
       <w:bookmarkEnd w:id="82"/>
+      <w:r>
+        <w:rPr>
+          <w:rFonts w:cs="Arial"/>
+          <w:sz w:val="22"/>
+        </w:rPr>
+        <w:t>Sorting Algorithm</w:t>
+      </w:r>
+      <w:r>
+        <w:rPr>
+          <w:rFonts w:cs="Arial"/>
+          <w:sz w:val="22"/>
+        </w:rPr>
+        <w:t xml:space="preserve"> Array</w:t>
+      </w:r>
+      <w:bookmarkStart w:id="83" w:name="_GoBack"/>
+      <w:bookmarkEnd w:id="83"/>
     </w:p>
     <w:p>
       <w:pPr>
@@ -7060,8 +7048,8 @@
           <w:sz w:val="22"/>
         </w:rPr>
       </w:pPr>
-      <w:bookmarkStart w:id="83" w:name="_Toc61287212"/>
-      <w:bookmarkStart w:id="84" w:name="_Toc61287417"/>
+      <w:bookmarkStart w:id="84" w:name="_Toc61287212"/>
+      <w:bookmarkStart w:id="85" w:name="_Toc61287417"/>
       <w:r>
         <w:rPr>
           <w:rFonts w:cs="Arial"/>
@@ -7069,8 +7057,8 @@
         </w:rPr>
         <w:t>Executing Algorithm</w:t>
       </w:r>
-      <w:bookmarkEnd w:id="83"/>
       <w:bookmarkEnd w:id="84"/>
+      <w:bookmarkEnd w:id="85"/>
     </w:p>
     <w:p>
       <w:pPr>
@@ -7145,8 +7133,8 @@
           <w:sz w:val="24"/>
         </w:rPr>
       </w:pPr>
-      <w:bookmarkStart w:id="85" w:name="_Toc61287213"/>
-      <w:bookmarkStart w:id="86" w:name="_Toc61287418"/>
+      <w:bookmarkStart w:id="86" w:name="_Toc61287213"/>
+      <w:bookmarkStart w:id="87" w:name="_Toc61287418"/>
       <w:r>
         <w:rPr>
           <w:rFonts w:cs="Arial"/>
@@ -7161,8 +7149,8 @@
         </w:rPr>
         <w:t>Simulation</w:t>
       </w:r>
-      <w:bookmarkEnd w:id="85"/>
       <w:bookmarkEnd w:id="86"/>
+      <w:bookmarkEnd w:id="87"/>
     </w:p>
     <w:p>
       <w:pPr>
@@ -7189,8 +7177,8 @@
           <w:sz w:val="22"/>
         </w:rPr>
       </w:pPr>
-      <w:bookmarkStart w:id="87" w:name="_Toc61287214"/>
-      <w:bookmarkStart w:id="88" w:name="_Toc61287419"/>
+      <w:bookmarkStart w:id="88" w:name="_Toc61287214"/>
+      <w:bookmarkStart w:id="89" w:name="_Toc61287419"/>
       <w:r>
         <w:rPr>
           <w:rFonts w:cs="Arial"/>
@@ -7198,8 +7186,8 @@
         </w:rPr>
         <w:t>Speed of Simulation</w:t>
       </w:r>
-      <w:bookmarkEnd w:id="87"/>
       <w:bookmarkEnd w:id="88"/>
+      <w:bookmarkEnd w:id="89"/>
     </w:p>
     <w:p>
       <w:pPr>
@@ -7256,8 +7244,8 @@
           <w:sz w:val="22"/>
         </w:rPr>
       </w:pPr>
-      <w:bookmarkStart w:id="89" w:name="_Toc61287215"/>
-      <w:bookmarkStart w:id="90" w:name="_Toc61287420"/>
+      <w:bookmarkStart w:id="90" w:name="_Toc61287215"/>
+      <w:bookmarkStart w:id="91" w:name="_Toc61287420"/>
       <w:r>
         <w:rPr>
           <w:rFonts w:cs="Arial"/>
@@ -7265,8 +7253,8 @@
         </w:rPr>
         <w:t>Play and Pause</w:t>
       </w:r>
-      <w:bookmarkEnd w:id="89"/>
       <w:bookmarkEnd w:id="90"/>
+      <w:bookmarkEnd w:id="91"/>
     </w:p>
     <w:p>
       <w:pPr>
@@ -7329,8 +7317,8 @@
           <w:sz w:val="22"/>
         </w:rPr>
       </w:pPr>
-      <w:bookmarkStart w:id="91" w:name="_Toc61287216"/>
-      <w:bookmarkStart w:id="92" w:name="_Toc61287421"/>
+      <w:bookmarkStart w:id="92" w:name="_Toc61287216"/>
+      <w:bookmarkStart w:id="93" w:name="_Toc61287421"/>
       <w:r>
         <w:rPr>
           <w:rFonts w:cs="Arial"/>
@@ -7338,8 +7326,8 @@
         </w:rPr>
         <w:t>Next step and Previous step</w:t>
       </w:r>
-      <w:bookmarkEnd w:id="91"/>
       <w:bookmarkEnd w:id="92"/>
+      <w:bookmarkEnd w:id="93"/>
     </w:p>
     <w:p>
       <w:pPr>
@@ -7395,18 +7383,103 @@
     </w:p>
     <w:p>
       <w:pPr>
+        <w:pStyle w:val="Heading3"/>
+      </w:pPr>
+      <w:r>
+        <w:t>Reset Simulation</w:t>
+      </w:r>
+    </w:p>
+    <w:p>
+      <w:pPr>
+        <w:rPr>
+          <w:rFonts w:ascii="Arial" w:hAnsi="Arial" w:cs="Arial"/>
+        </w:rPr>
+      </w:pPr>
+      <w:r>
+        <w:rPr>
+          <w:rFonts w:ascii="Arial" w:hAnsi="Arial" w:cs="Arial"/>
+        </w:rPr>
+        <w:t xml:space="preserve">Description: User can </w:t>
+      </w:r>
+      <w:r>
+        <w:rPr>
+          <w:rFonts w:ascii="Arial" w:hAnsi="Arial" w:cs="Arial"/>
+        </w:rPr>
+        <w:t>reset the simulation back to original state at any point of time.</w:t>
+      </w:r>
+    </w:p>
+    <w:p>
+      <w:pPr>
+        <w:rPr>
+          <w:rFonts w:ascii="Arial" w:hAnsi="Arial" w:cs="Arial"/>
+        </w:rPr>
+      </w:pPr>
+      <w:r>
+        <w:rPr>
+          <w:rFonts w:ascii="Arial" w:hAnsi="Arial" w:cs="Arial"/>
+        </w:rPr>
+        <w:t>Input: User selection on Reset button.</w:t>
+      </w:r>
+    </w:p>
+    <w:p>
+      <w:pPr>
+        <w:rPr>
+          <w:rFonts w:ascii="Arial" w:hAnsi="Arial" w:cs="Arial"/>
+        </w:rPr>
+      </w:pPr>
+      <w:r>
+        <w:rPr>
+          <w:rFonts w:ascii="Arial" w:hAnsi="Arial" w:cs="Arial"/>
+        </w:rPr>
+        <w:t>Output: Simulation adjusted</w:t>
+      </w:r>
+      <w:r>
+        <w:rPr>
+          <w:rFonts w:ascii="Arial" w:hAnsi="Arial" w:cs="Arial"/>
+        </w:rPr>
+        <w:t xml:space="preserve"> back</w:t>
+      </w:r>
+      <w:r>
+        <w:rPr>
+          <w:rFonts w:ascii="Arial" w:hAnsi="Arial" w:cs="Arial"/>
+        </w:rPr>
+        <w:t xml:space="preserve"> to </w:t>
+      </w:r>
+      <w:r>
+        <w:rPr>
+          <w:rFonts w:ascii="Arial" w:hAnsi="Arial" w:cs="Arial"/>
+        </w:rPr>
+        <w:t>initial</w:t>
+      </w:r>
+      <w:r>
+        <w:rPr>
+          <w:rFonts w:ascii="Arial" w:hAnsi="Arial" w:cs="Arial"/>
+        </w:rPr>
+        <w:t xml:space="preserve"> state.</w:t>
+      </w:r>
+    </w:p>
+    <w:p>
+      <w:pPr>
         <w:pStyle w:val="Heading2"/>
       </w:pPr>
-      <w:bookmarkStart w:id="93" w:name="_Toc61287217"/>
-      <w:bookmarkStart w:id="94" w:name="_Toc61287422"/>
+      <w:bookmarkStart w:id="94" w:name="_Toc61287217"/>
+      <w:bookmarkStart w:id="95" w:name="_Toc61287422"/>
       <w:r>
         <w:t>Stockpile Management</w:t>
       </w:r>
-      <w:bookmarkEnd w:id="93"/>
       <w:bookmarkEnd w:id="94"/>
-    </w:p>
-    <w:p>
-      <w:r>
+      <w:bookmarkEnd w:id="95"/>
+    </w:p>
+    <w:p>
+      <w:pPr>
+        <w:rPr>
+          <w:rFonts w:ascii="Arial" w:hAnsi="Arial" w:cs="Arial"/>
+        </w:rPr>
+      </w:pPr>
+      <w:r>
+        <w:rPr>
+          <w:rFonts w:ascii="Arial" w:hAnsi="Arial" w:cs="Arial"/>
+        </w:rPr>
         <w:t>Description: Users can save the current state of simulation with the current input data and current animation settings and current state of animation. Users can later access this state from Stockpile and continue learning from the point he/she had left in past.</w:t>
       </w:r>
     </w:p>
@@ -7414,26 +7487,50 @@
       <w:pPr>
         <w:pStyle w:val="Heading3"/>
       </w:pPr>
-      <w:bookmarkStart w:id="95" w:name="_Toc61287218"/>
-      <w:bookmarkStart w:id="96" w:name="_Toc61287423"/>
+      <w:bookmarkStart w:id="96" w:name="_Toc61287218"/>
+      <w:bookmarkStart w:id="97" w:name="_Toc61287423"/>
       <w:r>
         <w:t>Save state</w:t>
       </w:r>
-      <w:bookmarkEnd w:id="95"/>
       <w:bookmarkEnd w:id="96"/>
-    </w:p>
-    <w:p>
-      <w:r>
+      <w:bookmarkEnd w:id="97"/>
+    </w:p>
+    <w:p>
+      <w:pPr>
+        <w:rPr>
+          <w:rFonts w:ascii="Arial" w:hAnsi="Arial" w:cs="Arial"/>
+        </w:rPr>
+      </w:pPr>
+      <w:r>
+        <w:rPr>
+          <w:rFonts w:ascii="Arial" w:hAnsi="Arial" w:cs="Arial"/>
+        </w:rPr>
         <w:t>Description: User can save the current state into the stockpile.</w:t>
       </w:r>
     </w:p>
     <w:p>
-      <w:r>
+      <w:pPr>
+        <w:rPr>
+          <w:rFonts w:ascii="Arial" w:hAnsi="Arial" w:cs="Arial"/>
+        </w:rPr>
+      </w:pPr>
+      <w:r>
+        <w:rPr>
+          <w:rFonts w:ascii="Arial" w:hAnsi="Arial" w:cs="Arial"/>
+        </w:rPr>
         <w:t>Input: Option to save to stockpile</w:t>
       </w:r>
     </w:p>
     <w:p>
-      <w:r>
+      <w:pPr>
+        <w:rPr>
+          <w:rFonts w:ascii="Arial" w:hAnsi="Arial" w:cs="Arial"/>
+        </w:rPr>
+      </w:pPr>
+      <w:r>
+        <w:rPr>
+          <w:rFonts w:ascii="Arial" w:hAnsi="Arial" w:cs="Arial"/>
+        </w:rPr>
         <w:t>Output: Acknowledgement message.</w:t>
       </w:r>
     </w:p>
@@ -7441,26 +7538,50 @@
       <w:pPr>
         <w:pStyle w:val="Heading3"/>
       </w:pPr>
-      <w:bookmarkStart w:id="97" w:name="_Toc61287219"/>
-      <w:bookmarkStart w:id="98" w:name="_Toc61287424"/>
+      <w:bookmarkStart w:id="98" w:name="_Toc61287219"/>
+      <w:bookmarkStart w:id="99" w:name="_Toc61287424"/>
       <w:r>
         <w:t>View/Edit State</w:t>
       </w:r>
-      <w:bookmarkEnd w:id="97"/>
       <w:bookmarkEnd w:id="98"/>
-    </w:p>
-    <w:p>
-      <w:r>
+      <w:bookmarkEnd w:id="99"/>
+    </w:p>
+    <w:p>
+      <w:pPr>
+        <w:rPr>
+          <w:rFonts w:ascii="Arial" w:hAnsi="Arial" w:cs="Arial"/>
+        </w:rPr>
+      </w:pPr>
+      <w:r>
+        <w:rPr>
+          <w:rFonts w:ascii="Arial" w:hAnsi="Arial" w:cs="Arial"/>
+        </w:rPr>
         <w:t>Description: Users can view the list of saved states and continue from where they had left their work.</w:t>
       </w:r>
     </w:p>
     <w:p>
-      <w:r>
+      <w:pPr>
+        <w:rPr>
+          <w:rFonts w:ascii="Arial" w:hAnsi="Arial" w:cs="Arial"/>
+        </w:rPr>
+      </w:pPr>
+      <w:r>
+        <w:rPr>
+          <w:rFonts w:ascii="Arial" w:hAnsi="Arial" w:cs="Arial"/>
+        </w:rPr>
         <w:t>Input: Option to choose from saved sates in Stockpile</w:t>
       </w:r>
     </w:p>
     <w:p>
-      <w:r>
+      <w:pPr>
+        <w:rPr>
+          <w:rFonts w:ascii="Arial" w:hAnsi="Arial" w:cs="Arial"/>
+        </w:rPr>
+      </w:pPr>
+      <w:r>
+        <w:rPr>
+          <w:rFonts w:ascii="Arial" w:hAnsi="Arial" w:cs="Arial"/>
+        </w:rPr>
         <w:t>Output: The state stored is loaded to screen and user can continue the simulation.</w:t>
       </w:r>
     </w:p>
@@ -7468,26 +7589,50 @@
       <w:pPr>
         <w:pStyle w:val="Heading3"/>
       </w:pPr>
-      <w:bookmarkStart w:id="99" w:name="_Toc61287220"/>
-      <w:bookmarkStart w:id="100" w:name="_Toc61287425"/>
+      <w:bookmarkStart w:id="100" w:name="_Toc61287220"/>
+      <w:bookmarkStart w:id="101" w:name="_Toc61287425"/>
       <w:r>
         <w:t>Delete State</w:t>
       </w:r>
-      <w:bookmarkEnd w:id="99"/>
       <w:bookmarkEnd w:id="100"/>
-    </w:p>
-    <w:p>
-      <w:r>
+      <w:bookmarkEnd w:id="101"/>
+    </w:p>
+    <w:p>
+      <w:pPr>
+        <w:rPr>
+          <w:rFonts w:ascii="Arial" w:hAnsi="Arial" w:cs="Arial"/>
+        </w:rPr>
+      </w:pPr>
+      <w:r>
+        <w:rPr>
+          <w:rFonts w:ascii="Arial" w:hAnsi="Arial" w:cs="Arial"/>
+        </w:rPr>
         <w:t>Description: User can delete the state.</w:t>
       </w:r>
     </w:p>
     <w:p>
-      <w:r>
+      <w:pPr>
+        <w:rPr>
+          <w:rFonts w:ascii="Arial" w:hAnsi="Arial" w:cs="Arial"/>
+        </w:rPr>
+      </w:pPr>
+      <w:r>
+        <w:rPr>
+          <w:rFonts w:ascii="Arial" w:hAnsi="Arial" w:cs="Arial"/>
+        </w:rPr>
         <w:t>Input: Option to delete the state</w:t>
       </w:r>
     </w:p>
     <w:p>
-      <w:r>
+      <w:pPr>
+        <w:rPr>
+          <w:rFonts w:ascii="Arial" w:hAnsi="Arial" w:cs="Arial"/>
+        </w:rPr>
+      </w:pPr>
+      <w:r>
+        <w:rPr>
+          <w:rFonts w:ascii="Arial" w:hAnsi="Arial" w:cs="Arial"/>
+        </w:rPr>
         <w:t>Output: Confirmation message.</w:t>
       </w:r>
     </w:p>
@@ -7495,40 +7640,64 @@
       <w:pPr>
         <w:pStyle w:val="Heading2"/>
       </w:pPr>
-      <w:bookmarkStart w:id="101" w:name="_Toc61287221"/>
-      <w:bookmarkStart w:id="102" w:name="_Toc61287426"/>
+      <w:bookmarkStart w:id="102" w:name="_Toc61287221"/>
+      <w:bookmarkStart w:id="103" w:name="_Toc61287426"/>
       <w:r>
         <w:t>Session Management</w:t>
       </w:r>
-      <w:bookmarkEnd w:id="101"/>
       <w:bookmarkEnd w:id="102"/>
+      <w:bookmarkEnd w:id="103"/>
     </w:p>
     <w:p>
       <w:pPr>
         <w:pStyle w:val="Heading3"/>
       </w:pPr>
-      <w:bookmarkStart w:id="103" w:name="_User_Login_by"/>
-      <w:bookmarkStart w:id="104" w:name="_Toc61287222"/>
-      <w:bookmarkStart w:id="105" w:name="_Toc61287427"/>
-      <w:bookmarkEnd w:id="103"/>
+      <w:bookmarkStart w:id="104" w:name="_User_Login_by"/>
+      <w:bookmarkStart w:id="105" w:name="_Toc61287222"/>
+      <w:bookmarkStart w:id="106" w:name="_Toc61287427"/>
+      <w:bookmarkEnd w:id="104"/>
       <w:r>
         <w:t>User Login by OAuth</w:t>
       </w:r>
-      <w:bookmarkEnd w:id="104"/>
       <w:bookmarkEnd w:id="105"/>
-    </w:p>
-    <w:p>
-      <w:r>
+      <w:bookmarkEnd w:id="106"/>
+    </w:p>
+    <w:p>
+      <w:pPr>
+        <w:rPr>
+          <w:rFonts w:ascii="Arial" w:hAnsi="Arial" w:cs="Arial"/>
+        </w:rPr>
+      </w:pPr>
+      <w:r>
+        <w:rPr>
+          <w:rFonts w:ascii="Arial" w:hAnsi="Arial" w:cs="Arial"/>
+        </w:rPr>
         <w:t>Description: User can use the application only after they have logged in. User are given login module designed by OAuth technology.</w:t>
       </w:r>
     </w:p>
     <w:p>
-      <w:r>
+      <w:pPr>
+        <w:rPr>
+          <w:rFonts w:ascii="Arial" w:hAnsi="Arial" w:cs="Arial"/>
+        </w:rPr>
+      </w:pPr>
+      <w:r>
+        <w:rPr>
+          <w:rFonts w:ascii="Arial" w:hAnsi="Arial" w:cs="Arial"/>
+        </w:rPr>
         <w:t>Input: Gmail id or another platform id</w:t>
       </w:r>
     </w:p>
     <w:p>
-      <w:r>
+      <w:pPr>
+        <w:rPr>
+          <w:rFonts w:ascii="Arial" w:hAnsi="Arial" w:cs="Arial"/>
+        </w:rPr>
+      </w:pPr>
+      <w:r>
+        <w:rPr>
+          <w:rFonts w:ascii="Arial" w:hAnsi="Arial" w:cs="Arial"/>
+        </w:rPr>
         <w:t>Output: Redirect to home page.</w:t>
       </w:r>
     </w:p>
@@ -7536,53 +7705,46 @@
       <w:pPr>
         <w:pStyle w:val="Heading3"/>
       </w:pPr>
-      <w:bookmarkStart w:id="106" w:name="_Toc61287223"/>
-      <w:bookmarkStart w:id="107" w:name="_Toc61287428"/>
+      <w:bookmarkStart w:id="107" w:name="_Toc61287223"/>
+      <w:bookmarkStart w:id="108" w:name="_Toc61287428"/>
       <w:r>
         <w:t>Logout</w:t>
       </w:r>
-      <w:bookmarkEnd w:id="106"/>
       <w:bookmarkEnd w:id="107"/>
-    </w:p>
-    <w:p>
-      <w:r>
+      <w:bookmarkEnd w:id="108"/>
+    </w:p>
+    <w:p>
+      <w:pPr>
+        <w:rPr>
+          <w:rFonts w:ascii="Arial" w:hAnsi="Arial" w:cs="Arial"/>
+        </w:rPr>
+      </w:pPr>
+      <w:r>
+        <w:rPr>
+          <w:rFonts w:ascii="Arial" w:hAnsi="Arial" w:cs="Arial"/>
+        </w:rPr>
         <w:t>Input: Option to Logout</w:t>
       </w:r>
     </w:p>
     <w:p>
-      <w:r>
+      <w:pPr>
+        <w:rPr>
+          <w:rFonts w:ascii="Arial" w:hAnsi="Arial" w:cs="Arial"/>
+        </w:rPr>
+      </w:pPr>
+      <w:r>
+        <w:rPr>
+          <w:rFonts w:ascii="Arial" w:hAnsi="Arial" w:cs="Arial"/>
+        </w:rPr>
         <w:t xml:space="preserve">Output: Redirect to User Login by OAuth </w:t>
       </w:r>
       <w:hyperlink w:anchor="_User_Login_by" w:history="1">
         <w:r>
           <w:rPr>
             <w:rStyle w:val="Hyperlink"/>
+            <w:rFonts w:ascii="Arial" w:hAnsi="Arial" w:cs="Arial"/>
           </w:rPr>
-          <w:t>(</w:t>
-        </w:r>
-        <w:r>
-          <w:rPr>
-            <w:rStyle w:val="Hyperlink"/>
-          </w:rPr>
-          <w:t>4</w:t>
-        </w:r>
-        <w:r>
-          <w:rPr>
-            <w:rStyle w:val="Hyperlink"/>
-          </w:rPr>
-          <w:t>.5.</w:t>
-        </w:r>
-        <w:r>
-          <w:rPr>
-            <w:rStyle w:val="Hyperlink"/>
-          </w:rPr>
-          <w:t>1</w:t>
-        </w:r>
-        <w:r>
-          <w:rPr>
-            <w:rStyle w:val="Hyperlink"/>
-          </w:rPr>
-          <w:t>)</w:t>
+          <w:t>(4.5.1)</w:t>
         </w:r>
       </w:hyperlink>
     </w:p>
@@ -7594,16 +7756,17 @@
           <w:rFonts w:cs="Arial"/>
         </w:rPr>
       </w:pPr>
-      <w:bookmarkStart w:id="108" w:name="_Toc61287224"/>
-      <w:bookmarkStart w:id="109" w:name="_Toc61287429"/>
-      <w:r>
-        <w:rPr>
-          <w:rFonts w:cs="Arial"/>
-        </w:rPr>
+      <w:bookmarkStart w:id="109" w:name="_Toc61287224"/>
+      <w:bookmarkStart w:id="110" w:name="_Toc61287429"/>
+      <w:r>
+        <w:rPr>
+          <w:rFonts w:cs="Arial"/>
+        </w:rPr>
+        <w:lastRenderedPageBreak/>
         <w:t>Non-functional Requirements</w:t>
       </w:r>
-      <w:bookmarkEnd w:id="108"/>
       <w:bookmarkEnd w:id="109"/>
+      <w:bookmarkEnd w:id="110"/>
     </w:p>
     <w:p>
       <w:pPr>
@@ -7615,8 +7778,8 @@
           <w:lang w:eastAsia="zh-CN" w:bidi="hi-IN"/>
         </w:rPr>
       </w:pPr>
-      <w:bookmarkStart w:id="110" w:name="_Toc61287225"/>
-      <w:bookmarkStart w:id="111" w:name="_Toc61287430"/>
+      <w:bookmarkStart w:id="111" w:name="_Toc61287225"/>
+      <w:bookmarkStart w:id="112" w:name="_Toc61287430"/>
       <w:r>
         <w:rPr>
           <w:rFonts w:cs="Arial"/>
@@ -7624,8 +7787,8 @@
         </w:rPr>
         <w:t>Availability</w:t>
       </w:r>
-      <w:bookmarkEnd w:id="110"/>
       <w:bookmarkEnd w:id="111"/>
+      <w:bookmarkEnd w:id="112"/>
     </w:p>
     <w:p>
       <w:pPr>
@@ -7654,17 +7817,16 @@
           <w:rFonts w:eastAsia="Times New Roman" w:cs="Arial"/>
         </w:rPr>
       </w:pPr>
-      <w:bookmarkStart w:id="112" w:name="_Toc61287226"/>
-      <w:bookmarkStart w:id="113" w:name="_Toc61287431"/>
-      <w:r>
-        <w:rPr>
-          <w:rFonts w:cs="Arial"/>
-        </w:rPr>
-        <w:lastRenderedPageBreak/>
+      <w:bookmarkStart w:id="113" w:name="_Toc61287226"/>
+      <w:bookmarkStart w:id="114" w:name="_Toc61287431"/>
+      <w:r>
+        <w:rPr>
+          <w:rFonts w:cs="Arial"/>
+        </w:rPr>
         <w:t>Portability</w:t>
       </w:r>
-      <w:bookmarkEnd w:id="112"/>
       <w:bookmarkEnd w:id="113"/>
+      <w:bookmarkEnd w:id="114"/>
     </w:p>
     <w:p>
       <w:pPr>
@@ -7694,8 +7856,8 @@
           <w:lang w:eastAsia="zh-CN" w:bidi="hi-IN"/>
         </w:rPr>
       </w:pPr>
-      <w:bookmarkStart w:id="114" w:name="_Toc61287227"/>
-      <w:bookmarkStart w:id="115" w:name="_Toc61287432"/>
+      <w:bookmarkStart w:id="115" w:name="_Toc61287227"/>
+      <w:bookmarkStart w:id="116" w:name="_Toc61287432"/>
       <w:r>
         <w:rPr>
           <w:rFonts w:cs="Arial"/>
@@ -7703,8 +7865,8 @@
         </w:rPr>
         <w:t>Performance Requirements</w:t>
       </w:r>
-      <w:bookmarkEnd w:id="114"/>
       <w:bookmarkEnd w:id="115"/>
+      <w:bookmarkEnd w:id="116"/>
     </w:p>
     <w:p>
       <w:pPr>
@@ -7732,16 +7894,16 @@
           <w:rFonts w:cs="Arial"/>
         </w:rPr>
       </w:pPr>
-      <w:bookmarkStart w:id="116" w:name="_Toc61287228"/>
-      <w:bookmarkStart w:id="117" w:name="_Toc61287433"/>
+      <w:bookmarkStart w:id="117" w:name="_Toc61287228"/>
+      <w:bookmarkStart w:id="118" w:name="_Toc61287433"/>
       <w:r>
         <w:rPr>
           <w:rFonts w:cs="Arial"/>
         </w:rPr>
         <w:t>Future Extensions</w:t>
       </w:r>
-      <w:bookmarkEnd w:id="116"/>
       <w:bookmarkEnd w:id="117"/>
+      <w:bookmarkEnd w:id="118"/>
     </w:p>
     <w:p>
       <w:pPr>
@@ -7774,7 +7936,7 @@
 </file>
 
 <file path=word/endnotes.xml><?xml version="1.0" encoding="utf-8"?>
-<w:endnotes xmlns:wpc="http://schemas.microsoft.com/office/word/2010/wordprocessingCanvas" xmlns:cx="http://schemas.microsoft.com/office/drawing/2014/chartex" xmlns:cx1="http://schemas.microsoft.com/office/drawing/2015/9/8/chartex" xmlns:cx2="http://schemas.microsoft.com/office/drawing/2015/10/21/chartex" xmlns:cx3="http://schemas.microsoft.com/office/drawing/2016/5/9/chartex" xmlns:cx4="http://schemas.microsoft.com/office/drawing/2016/5/10/chartex" xmlns:cx5="http://schemas.microsoft.com/office/drawing/2016/5/11/chartex" xmlns:cx6="http://schemas.microsoft.com/office/drawing/2016/5/12/chartex" xmlns:cx7="http://schemas.microsoft.com/office/drawing/2016/5/13/chartex" xmlns:cx8="http://schemas.microsoft.com/office/drawing/2016/5/14/chartex" xmlns:mc="http://schemas.openxmlformats.org/markup-compatibility/2006" xmlns:aink="http://schemas.microsoft.com/office/drawing/2016/ink" xmlns:am3d="http://schemas.microsoft.com/office/drawing/2017/model3d" xmlns:o="urn:schemas-microsoft-com:office:office" xmlns:r="http://schemas.openxmlformats.org/officeDocument/2006/relationships" xmlns:m="http://schemas.openxmlformats.org/officeDocument/2006/math" xmlns:v="urn:schemas-microsoft-com:vml" xmlns:wp14="http://schemas.microsoft.com/office/word/2010/wordprocessingDrawing" xmlns:wp="http://schemas.openxmlformats.org/drawingml/2006/wordprocessingDrawing" xmlns:w10="urn:schemas-microsoft-com:office:word" xmlns:w="http://schemas.openxmlformats.org/wordprocessingml/2006/main" xmlns:w14="http://schemas.microsoft.com/office/word/2010/wordml" xmlns:w15="http://schemas.microsoft.com/office/word/2012/wordml" xmlns:w16cex="http://schemas.microsoft.com/office/word/2018/wordml/cex" xmlns:w16cid="http://schemas.microsoft.com/office/word/2016/wordml/cid" xmlns:w16="http://schemas.microsoft.com/office/word/2018/wordml" xmlns:w16se="http://schemas.microsoft.com/office/word/2015/wordml/symex" xmlns:wpg="http://schemas.microsoft.com/office/word/2010/wordprocessingGroup" xmlns:wpi="http://schemas.microsoft.com/office/word/2010/wordprocessingInk" xmlns:wne="http://schemas.microsoft.com/office/word/2006/wordml" xmlns:wps="http://schemas.microsoft.com/office/word/2010/wordprocessingShape" mc:Ignorable="w14 w15 w16se w16cid w16 w16cex wp14">
+<w:endnotes xmlns:wpc="http://schemas.microsoft.com/office/word/2010/wordprocessingCanvas" xmlns:cx="http://schemas.microsoft.com/office/drawing/2014/chartex" xmlns:mc="http://schemas.openxmlformats.org/markup-compatibility/2006" xmlns:o="urn:schemas-microsoft-com:office:office" xmlns:r="http://schemas.openxmlformats.org/officeDocument/2006/relationships" xmlns:m="http://schemas.openxmlformats.org/officeDocument/2006/math" xmlns:v="urn:schemas-microsoft-com:vml" xmlns:wp14="http://schemas.microsoft.com/office/word/2010/wordprocessingDrawing" xmlns:wp="http://schemas.openxmlformats.org/drawingml/2006/wordprocessingDrawing" xmlns:w10="urn:schemas-microsoft-com:office:word" xmlns:w="http://schemas.openxmlformats.org/wordprocessingml/2006/main" xmlns:w14="http://schemas.microsoft.com/office/word/2010/wordml" xmlns:w15="http://schemas.microsoft.com/office/word/2012/wordml" xmlns:w16se="http://schemas.microsoft.com/office/word/2015/wordml/symex" xmlns:wpg="http://schemas.microsoft.com/office/word/2010/wordprocessingGroup" xmlns:wpi="http://schemas.microsoft.com/office/word/2010/wordprocessingInk" xmlns:wne="http://schemas.microsoft.com/office/word/2006/wordml" xmlns:wps="http://schemas.microsoft.com/office/word/2010/wordprocessingShape" mc:Ignorable="w14 w15 w16se wp14">
   <w:endnote w:type="separator" w:id="-1">
     <w:p>
       <w:pPr>
@@ -7799,7 +7961,7 @@
 </file>
 
 <file path=word/footer1.xml><?xml version="1.0" encoding="utf-8"?>
-<w:ftr xmlns:wpc="http://schemas.microsoft.com/office/word/2010/wordprocessingCanvas" xmlns:cx="http://schemas.microsoft.com/office/drawing/2014/chartex" xmlns:cx1="http://schemas.microsoft.com/office/drawing/2015/9/8/chartex" xmlns:cx2="http://schemas.microsoft.com/office/drawing/2015/10/21/chartex" xmlns:cx3="http://schemas.microsoft.com/office/drawing/2016/5/9/chartex" xmlns:cx4="http://schemas.microsoft.com/office/drawing/2016/5/10/chartex" xmlns:cx5="http://schemas.microsoft.com/office/drawing/2016/5/11/chartex" xmlns:cx6="http://schemas.microsoft.com/office/drawing/2016/5/12/chartex" xmlns:cx7="http://schemas.microsoft.com/office/drawing/2016/5/13/chartex" xmlns:cx8="http://schemas.microsoft.com/office/drawing/2016/5/14/chartex" xmlns:mc="http://schemas.openxmlformats.org/markup-compatibility/2006" xmlns:aink="http://schemas.microsoft.com/office/drawing/2016/ink" xmlns:am3d="http://schemas.microsoft.com/office/drawing/2017/model3d" xmlns:o="urn:schemas-microsoft-com:office:office" xmlns:r="http://schemas.openxmlformats.org/officeDocument/2006/relationships" xmlns:m="http://schemas.openxmlformats.org/officeDocument/2006/math" xmlns:v="urn:schemas-microsoft-com:vml" xmlns:wp14="http://schemas.microsoft.com/office/word/2010/wordprocessingDrawing" xmlns:wp="http://schemas.openxmlformats.org/drawingml/2006/wordprocessingDrawing" xmlns:w10="urn:schemas-microsoft-com:office:word" xmlns:w="http://schemas.openxmlformats.org/wordprocessingml/2006/main" xmlns:w14="http://schemas.microsoft.com/office/word/2010/wordml" xmlns:w15="http://schemas.microsoft.com/office/word/2012/wordml" xmlns:w16cex="http://schemas.microsoft.com/office/word/2018/wordml/cex" xmlns:w16cid="http://schemas.microsoft.com/office/word/2016/wordml/cid" xmlns:w16="http://schemas.microsoft.com/office/word/2018/wordml" xmlns:w16se="http://schemas.microsoft.com/office/word/2015/wordml/symex" xmlns:wpg="http://schemas.microsoft.com/office/word/2010/wordprocessingGroup" xmlns:wpi="http://schemas.microsoft.com/office/word/2010/wordprocessingInk" xmlns:wne="http://schemas.microsoft.com/office/word/2006/wordml" xmlns:wps="http://schemas.microsoft.com/office/word/2010/wordprocessingShape" mc:Ignorable="w14 w15 w16se w16cid w16 w16cex wp14">
+<w:ftr xmlns:wpc="http://schemas.microsoft.com/office/word/2010/wordprocessingCanvas" xmlns:cx="http://schemas.microsoft.com/office/drawing/2014/chartex" xmlns:mc="http://schemas.openxmlformats.org/markup-compatibility/2006" xmlns:o="urn:schemas-microsoft-com:office:office" xmlns:r="http://schemas.openxmlformats.org/officeDocument/2006/relationships" xmlns:m="http://schemas.openxmlformats.org/officeDocument/2006/math" xmlns:v="urn:schemas-microsoft-com:vml" xmlns:wp14="http://schemas.microsoft.com/office/word/2010/wordprocessingDrawing" xmlns:wp="http://schemas.openxmlformats.org/drawingml/2006/wordprocessingDrawing" xmlns:w10="urn:schemas-microsoft-com:office:word" xmlns:w="http://schemas.openxmlformats.org/wordprocessingml/2006/main" xmlns:w14="http://schemas.microsoft.com/office/word/2010/wordml" xmlns:w15="http://schemas.microsoft.com/office/word/2012/wordml" xmlns:w16se="http://schemas.microsoft.com/office/word/2015/wordml/symex" xmlns:wpg="http://schemas.microsoft.com/office/word/2010/wordprocessingGroup" xmlns:wpi="http://schemas.microsoft.com/office/word/2010/wordprocessingInk" xmlns:wne="http://schemas.microsoft.com/office/word/2006/wordml" xmlns:wps="http://schemas.microsoft.com/office/word/2010/wordprocessingShape" mc:Ignorable="w14 w15 w16se wp14">
   <w:sdt>
     <w:sdtPr>
       <w:id w:val="-674114124"/>
@@ -7866,7 +8028,7 @@
 </file>
 
 <file path=word/footnotes.xml><?xml version="1.0" encoding="utf-8"?>
-<w:footnotes xmlns:wpc="http://schemas.microsoft.com/office/word/2010/wordprocessingCanvas" xmlns:cx="http://schemas.microsoft.com/office/drawing/2014/chartex" xmlns:cx1="http://schemas.microsoft.com/office/drawing/2015/9/8/chartex" xmlns:cx2="http://schemas.microsoft.com/office/drawing/2015/10/21/chartex" xmlns:cx3="http://schemas.microsoft.com/office/drawing/2016/5/9/chartex" xmlns:cx4="http://schemas.microsoft.com/office/drawing/2016/5/10/chartex" xmlns:cx5="http://schemas.microsoft.com/office/drawing/2016/5/11/chartex" xmlns:cx6="http://schemas.microsoft.com/office/drawing/2016/5/12/chartex" xmlns:cx7="http://schemas.microsoft.com/office/drawing/2016/5/13/chartex" xmlns:cx8="http://schemas.microsoft.com/office/drawing/2016/5/14/chartex" xmlns:mc="http://schemas.openxmlformats.org/markup-compatibility/2006" xmlns:aink="http://schemas.microsoft.com/office/drawing/2016/ink" xmlns:am3d="http://schemas.microsoft.com/office/drawing/2017/model3d" xmlns:o="urn:schemas-microsoft-com:office:office" xmlns:r="http://schemas.openxmlformats.org/officeDocument/2006/relationships" xmlns:m="http://schemas.openxmlformats.org/officeDocument/2006/math" xmlns:v="urn:schemas-microsoft-com:vml" xmlns:wp14="http://schemas.microsoft.com/office/word/2010/wordprocessingDrawing" xmlns:wp="http://schemas.openxmlformats.org/drawingml/2006/wordprocessingDrawing" xmlns:w10="urn:schemas-microsoft-com:office:word" xmlns:w="http://schemas.openxmlformats.org/wordprocessingml/2006/main" xmlns:w14="http://schemas.microsoft.com/office/word/2010/wordml" xmlns:w15="http://schemas.microsoft.com/office/word/2012/wordml" xmlns:w16cex="http://schemas.microsoft.com/office/word/2018/wordml/cex" xmlns:w16cid="http://schemas.microsoft.com/office/word/2016/wordml/cid" xmlns:w16="http://schemas.microsoft.com/office/word/2018/wordml" xmlns:w16se="http://schemas.microsoft.com/office/word/2015/wordml/symex" xmlns:wpg="http://schemas.microsoft.com/office/word/2010/wordprocessingGroup" xmlns:wpi="http://schemas.microsoft.com/office/word/2010/wordprocessingInk" xmlns:wne="http://schemas.microsoft.com/office/word/2006/wordml" xmlns:wps="http://schemas.microsoft.com/office/word/2010/wordprocessingShape" mc:Ignorable="w14 w15 w16se w16cid w16 w16cex wp14">
+<w:footnotes xmlns:wpc="http://schemas.microsoft.com/office/word/2010/wordprocessingCanvas" xmlns:cx="http://schemas.microsoft.com/office/drawing/2014/chartex" xmlns:mc="http://schemas.openxmlformats.org/markup-compatibility/2006" xmlns:o="urn:schemas-microsoft-com:office:office" xmlns:r="http://schemas.openxmlformats.org/officeDocument/2006/relationships" xmlns:m="http://schemas.openxmlformats.org/officeDocument/2006/math" xmlns:v="urn:schemas-microsoft-com:vml" xmlns:wp14="http://schemas.microsoft.com/office/word/2010/wordprocessingDrawing" xmlns:wp="http://schemas.openxmlformats.org/drawingml/2006/wordprocessingDrawing" xmlns:w10="urn:schemas-microsoft-com:office:word" xmlns:w="http://schemas.openxmlformats.org/wordprocessingml/2006/main" xmlns:w14="http://schemas.microsoft.com/office/word/2010/wordml" xmlns:w15="http://schemas.microsoft.com/office/word/2012/wordml" xmlns:w16se="http://schemas.microsoft.com/office/word/2015/wordml/symex" xmlns:wpg="http://schemas.microsoft.com/office/word/2010/wordprocessingGroup" xmlns:wpi="http://schemas.microsoft.com/office/word/2010/wordprocessingInk" xmlns:wne="http://schemas.microsoft.com/office/word/2006/wordml" xmlns:wps="http://schemas.microsoft.com/office/word/2010/wordprocessingShape" mc:Ignorable="w14 w15 w16se wp14">
   <w:footnote w:type="separator" w:id="-1">
     <w:p>
       <w:pPr>
@@ -7891,7 +8053,7 @@
 </file>
 
 <file path=word/header1.xml><?xml version="1.0" encoding="utf-8"?>
-<w:hdr xmlns:wpc="http://schemas.microsoft.com/office/word/2010/wordprocessingCanvas" xmlns:cx="http://schemas.microsoft.com/office/drawing/2014/chartex" xmlns:cx1="http://schemas.microsoft.com/office/drawing/2015/9/8/chartex" xmlns:cx2="http://schemas.microsoft.com/office/drawing/2015/10/21/chartex" xmlns:cx3="http://schemas.microsoft.com/office/drawing/2016/5/9/chartex" xmlns:cx4="http://schemas.microsoft.com/office/drawing/2016/5/10/chartex" xmlns:cx5="http://schemas.microsoft.com/office/drawing/2016/5/11/chartex" xmlns:cx6="http://schemas.microsoft.com/office/drawing/2016/5/12/chartex" xmlns:cx7="http://schemas.microsoft.com/office/drawing/2016/5/13/chartex" xmlns:cx8="http://schemas.microsoft.com/office/drawing/2016/5/14/chartex" xmlns:mc="http://schemas.openxmlformats.org/markup-compatibility/2006" xmlns:aink="http://schemas.microsoft.com/office/drawing/2016/ink" xmlns:am3d="http://schemas.microsoft.com/office/drawing/2017/model3d" xmlns:o="urn:schemas-microsoft-com:office:office" xmlns:r="http://schemas.openxmlformats.org/officeDocument/2006/relationships" xmlns:m="http://schemas.openxmlformats.org/officeDocument/2006/math" xmlns:v="urn:schemas-microsoft-com:vml" xmlns:wp14="http://schemas.microsoft.com/office/word/2010/wordprocessingDrawing" xmlns:wp="http://schemas.openxmlformats.org/drawingml/2006/wordprocessingDrawing" xmlns:w10="urn:schemas-microsoft-com:office:word" xmlns:w="http://schemas.openxmlformats.org/wordprocessingml/2006/main" xmlns:w14="http://schemas.microsoft.com/office/word/2010/wordml" xmlns:w15="http://schemas.microsoft.com/office/word/2012/wordml" xmlns:w16cex="http://schemas.microsoft.com/office/word/2018/wordml/cex" xmlns:w16cid="http://schemas.microsoft.com/office/word/2016/wordml/cid" xmlns:w16="http://schemas.microsoft.com/office/word/2018/wordml" xmlns:w16se="http://schemas.microsoft.com/office/word/2015/wordml/symex" xmlns:wpg="http://schemas.microsoft.com/office/word/2010/wordprocessingGroup" xmlns:wpi="http://schemas.microsoft.com/office/word/2010/wordprocessingInk" xmlns:wne="http://schemas.microsoft.com/office/word/2006/wordml" xmlns:wps="http://schemas.microsoft.com/office/word/2010/wordprocessingShape" mc:Ignorable="w14 w15 w16se w16cid w16 w16cex wp14">
+<w:hdr xmlns:wpc="http://schemas.microsoft.com/office/word/2010/wordprocessingCanvas" xmlns:cx="http://schemas.microsoft.com/office/drawing/2014/chartex" xmlns:mc="http://schemas.openxmlformats.org/markup-compatibility/2006" xmlns:o="urn:schemas-microsoft-com:office:office" xmlns:r="http://schemas.openxmlformats.org/officeDocument/2006/relationships" xmlns:m="http://schemas.openxmlformats.org/officeDocument/2006/math" xmlns:v="urn:schemas-microsoft-com:vml" xmlns:wp14="http://schemas.microsoft.com/office/word/2010/wordprocessingDrawing" xmlns:wp="http://schemas.openxmlformats.org/drawingml/2006/wordprocessingDrawing" xmlns:w10="urn:schemas-microsoft-com:office:word" xmlns:w="http://schemas.openxmlformats.org/wordprocessingml/2006/main" xmlns:w14="http://schemas.microsoft.com/office/word/2010/wordml" xmlns:w15="http://schemas.microsoft.com/office/word/2012/wordml" xmlns:w16se="http://schemas.microsoft.com/office/word/2015/wordml/symex" xmlns:wpg="http://schemas.microsoft.com/office/word/2010/wordprocessingGroup" xmlns:wpi="http://schemas.microsoft.com/office/word/2010/wordprocessingInk" xmlns:wne="http://schemas.microsoft.com/office/word/2006/wordml" xmlns:wps="http://schemas.microsoft.com/office/word/2010/wordprocessingShape" mc:Ignorable="w14 w15 w16se wp14">
   <w:sdt>
     <w:sdtPr>
       <w:rPr>
@@ -7936,7 +8098,7 @@
 </file>
 
 <file path=word/numbering.xml><?xml version="1.0" encoding="utf-8"?>
-<w:numbering xmlns:wpc="http://schemas.microsoft.com/office/word/2010/wordprocessingCanvas" xmlns:cx="http://schemas.microsoft.com/office/drawing/2014/chartex" xmlns:cx1="http://schemas.microsoft.com/office/drawing/2015/9/8/chartex" xmlns:cx2="http://schemas.microsoft.com/office/drawing/2015/10/21/chartex" xmlns:cx3="http://schemas.microsoft.com/office/drawing/2016/5/9/chartex" xmlns:cx4="http://schemas.microsoft.com/office/drawing/2016/5/10/chartex" xmlns:cx5="http://schemas.microsoft.com/office/drawing/2016/5/11/chartex" xmlns:cx6="http://schemas.microsoft.com/office/drawing/2016/5/12/chartex" xmlns:cx7="http://schemas.microsoft.com/office/drawing/2016/5/13/chartex" xmlns:cx8="http://schemas.microsoft.com/office/drawing/2016/5/14/chartex" xmlns:mc="http://schemas.openxmlformats.org/markup-compatibility/2006" xmlns:aink="http://schemas.microsoft.com/office/drawing/2016/ink" xmlns:am3d="http://schemas.microsoft.com/office/drawing/2017/model3d" xmlns:o="urn:schemas-microsoft-com:office:office" xmlns:r="http://schemas.openxmlformats.org/officeDocument/2006/relationships" xmlns:m="http://schemas.openxmlformats.org/officeDocument/2006/math" xmlns:v="urn:schemas-microsoft-com:vml" xmlns:wp14="http://schemas.microsoft.com/office/word/2010/wordprocessingDrawing" xmlns:wp="http://schemas.openxmlformats.org/drawingml/2006/wordprocessingDrawing" xmlns:w10="urn:schemas-microsoft-com:office:word" xmlns:w="http://schemas.openxmlformats.org/wordprocessingml/2006/main" xmlns:w14="http://schemas.microsoft.com/office/word/2010/wordml" xmlns:w15="http://schemas.microsoft.com/office/word/2012/wordml" xmlns:w16cex="http://schemas.microsoft.com/office/word/2018/wordml/cex" xmlns:w16cid="http://schemas.microsoft.com/office/word/2016/wordml/cid" xmlns:w16="http://schemas.microsoft.com/office/word/2018/wordml" xmlns:w16se="http://schemas.microsoft.com/office/word/2015/wordml/symex" xmlns:wpg="http://schemas.microsoft.com/office/word/2010/wordprocessingGroup" xmlns:wpi="http://schemas.microsoft.com/office/word/2010/wordprocessingInk" xmlns:wne="http://schemas.microsoft.com/office/word/2006/wordml" xmlns:wps="http://schemas.microsoft.com/office/word/2010/wordprocessingShape" mc:Ignorable="w14 w15 w16se w16cid w16 w16cex wp14">
+<w:numbering xmlns:wpc="http://schemas.microsoft.com/office/word/2010/wordprocessingCanvas" xmlns:cx="http://schemas.microsoft.com/office/drawing/2014/chartex" xmlns:mc="http://schemas.openxmlformats.org/markup-compatibility/2006" xmlns:o="urn:schemas-microsoft-com:office:office" xmlns:r="http://schemas.openxmlformats.org/officeDocument/2006/relationships" xmlns:m="http://schemas.openxmlformats.org/officeDocument/2006/math" xmlns:v="urn:schemas-microsoft-com:vml" xmlns:wp14="http://schemas.microsoft.com/office/word/2010/wordprocessingDrawing" xmlns:wp="http://schemas.openxmlformats.org/drawingml/2006/wordprocessingDrawing" xmlns:w10="urn:schemas-microsoft-com:office:word" xmlns:w="http://schemas.openxmlformats.org/wordprocessingml/2006/main" xmlns:w14="http://schemas.microsoft.com/office/word/2010/wordml" xmlns:w15="http://schemas.microsoft.com/office/word/2012/wordml" xmlns:w16se="http://schemas.microsoft.com/office/word/2015/wordml/symex" xmlns:wpg="http://schemas.microsoft.com/office/word/2010/wordprocessingGroup" xmlns:wpi="http://schemas.microsoft.com/office/word/2010/wordprocessingInk" xmlns:wne="http://schemas.microsoft.com/office/word/2006/wordml" xmlns:wps="http://schemas.microsoft.com/office/word/2010/wordprocessingShape" mc:Ignorable="w14 w15 w16se wp14">
   <w:abstractNum w:abstractNumId="0" w15:restartNumberingAfterBreak="0">
     <w:nsid w:val="0E480C7B"/>
     <w:multiLevelType w:val="hybridMultilevel"/>
@@ -10695,7 +10857,7 @@
 </file>
 
 <file path=word/styles.xml><?xml version="1.0" encoding="utf-8"?>
-<w:styles xmlns:mc="http://schemas.openxmlformats.org/markup-compatibility/2006" xmlns:r="http://schemas.openxmlformats.org/officeDocument/2006/relationships" xmlns:w="http://schemas.openxmlformats.org/wordprocessingml/2006/main" xmlns:w14="http://schemas.microsoft.com/office/word/2010/wordml" xmlns:w15="http://schemas.microsoft.com/office/word/2012/wordml" xmlns:w16cex="http://schemas.microsoft.com/office/word/2018/wordml/cex" xmlns:w16cid="http://schemas.microsoft.com/office/word/2016/wordml/cid" xmlns:w16="http://schemas.microsoft.com/office/word/2018/wordml" xmlns:w16se="http://schemas.microsoft.com/office/word/2015/wordml/symex" mc:Ignorable="w14 w15 w16se w16cid w16 w16cex">
+<w:styles xmlns:mc="http://schemas.openxmlformats.org/markup-compatibility/2006" xmlns:r="http://schemas.openxmlformats.org/officeDocument/2006/relationships" xmlns:w="http://schemas.openxmlformats.org/wordprocessingml/2006/main" xmlns:w14="http://schemas.microsoft.com/office/word/2010/wordml" xmlns:w15="http://schemas.microsoft.com/office/word/2012/wordml" xmlns:w16se="http://schemas.microsoft.com/office/word/2015/wordml/symex" mc:Ignorable="w14 w15 w16se">
   <w:docDefaults>
     <w:rPrDefault>
       <w:rPr>
@@ -10711,7 +10873,7 @@
       </w:pPr>
     </w:pPrDefault>
   </w:docDefaults>
-  <w:latentStyles w:defLockedState="0" w:defUIPriority="99" w:defSemiHidden="0" w:defUnhideWhenUsed="0" w:defQFormat="0" w:count="376">
+  <w:latentStyles w:defLockedState="0" w:defUIPriority="99" w:defSemiHidden="0" w:defUnhideWhenUsed="0" w:defQFormat="0" w:count="371">
     <w:lsdException w:name="Normal" w:uiPriority="0" w:qFormat="1"/>
     <w:lsdException w:name="heading 1" w:uiPriority="9" w:qFormat="1"/>
     <w:lsdException w:name="heading 2" w:semiHidden="1" w:uiPriority="9" w:unhideWhenUsed="1" w:qFormat="1"/>
@@ -11083,11 +11245,6 @@
     <w:lsdException w:name="List Table 5 Dark Accent 6" w:uiPriority="50"/>
     <w:lsdException w:name="List Table 6 Colorful Accent 6" w:uiPriority="51"/>
     <w:lsdException w:name="List Table 7 Colorful Accent 6" w:uiPriority="52"/>
-    <w:lsdException w:name="Mention" w:semiHidden="1" w:unhideWhenUsed="1"/>
-    <w:lsdException w:name="Smart Hyperlink" w:semiHidden="1" w:unhideWhenUsed="1"/>
-    <w:lsdException w:name="Hashtag" w:semiHidden="1" w:unhideWhenUsed="1"/>
-    <w:lsdException w:name="Unresolved Mention" w:semiHidden="1" w:unhideWhenUsed="1"/>
-    <w:lsdException w:name="Smart Link" w:semiHidden="1" w:unhideWhenUsed="1"/>
   </w:latentStyles>
   <w:style w:type="paragraph" w:default="1" w:styleId="Normal">
     <w:name w:val="Normal"/>
@@ -12230,7 +12387,7 @@
       <w:shd w:val="clear" w:color="auto" w:fill="E1DFDD"/>
     </w:rPr>
   </w:style>
-  <w:style w:type="character" w:styleId="UnresolvedMention">
+  <w:style w:type="character" w:customStyle="1" w:styleId="UnresolvedMention">
     <w:name w:val="Unresolved Mention"/>
     <w:basedOn w:val="DefaultParagraphFont"/>
     <w:uiPriority w:val="99"/>
@@ -12289,9 +12446,13 @@
     <w:autoRedefine/>
     <w:uiPriority w:val="39"/>
     <w:unhideWhenUsed/>
-    <w:rsid w:val="001D2AA4"/>
+    <w:rsid w:val="00CF724B"/>
     <w:pPr>
-      <w:spacing w:after="100"/>
+      <w:tabs>
+        <w:tab w:val="left" w:pos="1320"/>
+        <w:tab w:val="right" w:leader="dot" w:pos="9016"/>
+      </w:tabs>
+      <w:spacing w:after="0"/>
       <w:ind w:left="440"/>
     </w:pPr>
   </w:style>
@@ -12564,7 +12725,7 @@
 </file>
 
 <file path=customXml/itemProps1.xml><?xml version="1.0" encoding="utf-8"?>
-<ds:datastoreItem xmlns:ds="http://schemas.openxmlformats.org/officeDocument/2006/customXml" ds:itemID="{D8B5218B-DAE6-460A-9B3C-88DBAA92096D}">
+<ds:datastoreItem xmlns:ds="http://schemas.openxmlformats.org/officeDocument/2006/customXml" ds:itemID="{E5C14D60-13D2-4696-966A-17709FC4D941}">
   <ds:schemaRefs>
     <ds:schemaRef ds:uri="http://schemas.openxmlformats.org/officeDocument/2006/bibliography"/>
   </ds:schemaRefs>

</xml_diff>